<commit_message>
Semaine 1 du confinement
</commit_message>
<xml_diff>
--- a/S2/EC/Bilan simulation entretien/BAZIRE_BilansimulAS_Vdef.docx
+++ b/S2/EC/Bilan simulation entretien/BAZIRE_BilansimulAS_Vdef.docx
@@ -2236,46 +2236,48 @@
           <w:sz w:val="24"/>
           <w:szCs w:val="24"/>
         </w:rPr>
-        <w:t>J’ai aussi prioriser cette entreprise car c’est une entreprise que je me verrai bien intégrer un jour si l’opportunité se présentait.</w:t>
-      </w:r>
-    </w:p>
-    <w:p>
-      <w:pPr>
-        <w:pStyle w:val="CorpsA"/>
-        <w:rPr>
+        <w:t xml:space="preserve">J’ai aussi </w:t>
+      </w:r>
+      <w:proofErr w:type="gramStart"/>
+      <w:r>
+        <w:rPr>
+          <w:rFonts w:eastAsia="Arial Unicode MS" w:cs="Arial Unicode MS"/>
           <w:color w:val="000000" w:themeColor="text1"/>
           <w:sz w:val="24"/>
           <w:szCs w:val="24"/>
         </w:rPr>
-      </w:pPr>
-    </w:p>
-    <w:p>
-      <w:pPr>
-        <w:pStyle w:val="CorpsA"/>
-        <w:rPr>
+        <w:t>prioriser</w:t>
+      </w:r>
+      <w:proofErr w:type="gramEnd"/>
+      <w:r>
+        <w:rPr>
+          <w:rFonts w:eastAsia="Arial Unicode MS" w:cs="Arial Unicode MS"/>
           <w:color w:val="000000" w:themeColor="text1"/>
           <w:sz w:val="24"/>
           <w:szCs w:val="24"/>
         </w:rPr>
-      </w:pPr>
-      <w:r>
-        <w:rPr>
-          <w:rFonts w:eastAsia="Arial Unicode MS" w:cs="Arial Unicode MS"/>
+        <w:t xml:space="preserve"> cette entreprise car c’est une entreprise que je me verrai bien intégrer un jour si l’opportunité se présentait.</w:t>
+      </w:r>
+    </w:p>
+    <w:p>
+      <w:pPr>
+        <w:pStyle w:val="CorpsA"/>
+        <w:rPr>
           <w:color w:val="000000" w:themeColor="text1"/>
           <w:sz w:val="24"/>
           <w:szCs w:val="24"/>
         </w:rPr>
-        <w:t xml:space="preserve">Ce sont ces raisons qui ont fait que j’ai </w:t>
-      </w:r>
-      <w:r>
-        <w:rPr>
-          <w:rFonts w:eastAsia="Arial Unicode MS" w:cs="Arial Unicode MS"/>
+      </w:pPr>
+    </w:p>
+    <w:p>
+      <w:pPr>
+        <w:pStyle w:val="CorpsA"/>
+        <w:rPr>
           <w:color w:val="000000" w:themeColor="text1"/>
           <w:sz w:val="24"/>
           <w:szCs w:val="24"/>
         </w:rPr>
-        <w:t>classé</w:t>
-      </w:r>
+      </w:pPr>
       <w:r>
         <w:rPr>
           <w:rFonts w:eastAsia="Arial Unicode MS" w:cs="Arial Unicode MS"/>
@@ -2283,6 +2285,24 @@
           <w:sz w:val="24"/>
           <w:szCs w:val="24"/>
         </w:rPr>
+        <w:t xml:space="preserve">Ce sont ces raisons qui ont fait que j’ai </w:t>
+      </w:r>
+      <w:r>
+        <w:rPr>
+          <w:rFonts w:eastAsia="Arial Unicode MS" w:cs="Arial Unicode MS"/>
+          <w:color w:val="000000" w:themeColor="text1"/>
+          <w:sz w:val="24"/>
+          <w:szCs w:val="24"/>
+        </w:rPr>
+        <w:t>classé</w:t>
+      </w:r>
+      <w:r>
+        <w:rPr>
+          <w:rFonts w:eastAsia="Arial Unicode MS" w:cs="Arial Unicode MS"/>
+          <w:color w:val="000000" w:themeColor="text1"/>
+          <w:sz w:val="24"/>
+          <w:szCs w:val="24"/>
+        </w:rPr>
         <w:t xml:space="preserve"> IBM en haut de la liste. </w:t>
       </w:r>
     </w:p>
@@ -2343,13 +2363,29 @@
           <w:rFonts w:eastAsia="Arial Unicode MS" w:cs="Arial Unicode MS"/>
           <w:color w:val="000000" w:themeColor="text1"/>
         </w:rPr>
-        <w:t xml:space="preserve">Depuis sa création en 1911 et jusque dans les années 2000, IBM était principalement focalisé dans l’électronique. L’entreprise concevait des disques durs des PC et a aussi créer un système d’exploitation mais </w:t>
-      </w:r>
+        <w:t xml:space="preserve">Depuis sa création en 1911 et jusque dans les années 2000, IBM était principalement focalisé dans l’électronique. L’entreprise concevait des disques durs des PC et </w:t>
+      </w:r>
+      <w:proofErr w:type="gramStart"/>
       <w:r>
         <w:rPr>
           <w:rFonts w:eastAsia="Arial Unicode MS" w:cs="Arial Unicode MS"/>
           <w:color w:val="000000" w:themeColor="text1"/>
         </w:rPr>
+        <w:t>a</w:t>
+      </w:r>
+      <w:proofErr w:type="gramEnd"/>
+      <w:r>
+        <w:rPr>
+          <w:rFonts w:eastAsia="Arial Unicode MS" w:cs="Arial Unicode MS"/>
+          <w:color w:val="000000" w:themeColor="text1"/>
+        </w:rPr>
+        <w:t xml:space="preserve"> aussi créer un système d’exploitation mais </w:t>
+      </w:r>
+      <w:r>
+        <w:rPr>
+          <w:rFonts w:eastAsia="Arial Unicode MS" w:cs="Arial Unicode MS"/>
+          <w:color w:val="000000" w:themeColor="text1"/>
+        </w:rPr>
         <w:t>celui-ci</w:t>
       </w:r>
       <w:r>
@@ -2432,7 +2468,23 @@
           <w:rFonts w:eastAsia="Arial Unicode MS" w:cs="Arial Unicode MS"/>
           <w:color w:val="000000" w:themeColor="text1"/>
         </w:rPr>
-        <w:t xml:space="preserve">J’ai pour ma part rencontrer M </w:t>
+        <w:t xml:space="preserve">J’ai pour ma part </w:t>
+      </w:r>
+      <w:proofErr w:type="gramStart"/>
+      <w:r>
+        <w:rPr>
+          <w:rFonts w:eastAsia="Arial Unicode MS" w:cs="Arial Unicode MS"/>
+          <w:color w:val="000000" w:themeColor="text1"/>
+        </w:rPr>
+        <w:t>rencontrer</w:t>
+      </w:r>
+      <w:proofErr w:type="gramEnd"/>
+      <w:r>
+        <w:rPr>
+          <w:rFonts w:eastAsia="Arial Unicode MS" w:cs="Arial Unicode MS"/>
+          <w:color w:val="000000" w:themeColor="text1"/>
+        </w:rPr>
+        <w:t xml:space="preserve"> M </w:t>
       </w:r>
       <w:proofErr w:type="spellStart"/>
       <w:r>
@@ -2485,8 +2537,8 @@
           <w:szCs w:val="32"/>
         </w:rPr>
       </w:pPr>
-      <w:bookmarkStart w:id="17" w:name="_Toc6"/>
-      <w:bookmarkStart w:id="18" w:name="_Toc35017957"/>
+      <w:bookmarkStart w:id="17" w:name="_Toc35017957"/>
+      <w:bookmarkStart w:id="18" w:name="_Toc6"/>
       <w:r>
         <w:rPr>
           <w:sz w:val="32"/>
@@ -2494,7 +2546,7 @@
         </w:rPr>
         <w:t>Le Professionnel</w:t>
       </w:r>
-      <w:bookmarkEnd w:id="18"/>
+      <w:bookmarkEnd w:id="17"/>
       <w:r>
         <w:rPr>
           <w:sz w:val="32"/>
@@ -2502,7 +2554,7 @@
         </w:rPr>
         <w:t xml:space="preserve"> </w:t>
       </w:r>
-      <w:bookmarkEnd w:id="17"/>
+      <w:bookmarkEnd w:id="18"/>
     </w:p>
     <w:p>
       <w:pPr>
@@ -2577,7 +2629,21 @@
         <w:rPr>
           <w:color w:val="000000" w:themeColor="text1"/>
         </w:rPr>
-        <w:t>Enfin depuis 2008, il est chargé de répondre aux demandes des clients, c’est-à-dire qu’il crée les réponses aux appels d’offres et établis des cahiers des charges répondant aux demande d’applications des clients.</w:t>
+        <w:t xml:space="preserve">Enfin depuis 2008, il est chargé de répondre aux demandes des clients, c’est-à-dire qu’il crée les réponses aux appels d’offres et établis des cahiers des charges répondant </w:t>
+      </w:r>
+      <w:proofErr w:type="gramStart"/>
+      <w:r>
+        <w:rPr>
+          <w:color w:val="000000" w:themeColor="text1"/>
+        </w:rPr>
+        <w:t>aux demande</w:t>
+      </w:r>
+      <w:proofErr w:type="gramEnd"/>
+      <w:r>
+        <w:rPr>
+          <w:color w:val="000000" w:themeColor="text1"/>
+        </w:rPr>
+        <w:t xml:space="preserve"> d’applications des clients.</w:t>
       </w:r>
     </w:p>
     <w:p>
@@ -2844,6 +2910,21 @@
       </w:pPr>
       <w:r>
         <w:rPr>
+          <w:rStyle w:val="Aucun"/>
+          <w:rFonts w:ascii="Baskerville" w:hAnsi="Baskerville" w:cs="Arial Unicode MS"/>
+        </w:rPr>
+        <w:t xml:space="preserve">En ce qui concerne le mail de contact : </w:t>
+      </w:r>
+    </w:p>
+    <w:p>
+      <w:pPr>
+        <w:rPr>
+          <w:rStyle w:val="Aucun"/>
+          <w:rFonts w:ascii="Baskerville" w:hAnsi="Baskerville" w:cs="Arial Unicode MS"/>
+        </w:rPr>
+      </w:pPr>
+      <w:r>
+        <w:rPr>
           <w:rFonts w:ascii="Baskerville" w:hAnsi="Baskerville"/>
           <w:noProof/>
         </w:rPr>
@@ -2851,10 +2932,10 @@
           <wp:anchor distT="0" distB="0" distL="114300" distR="114300" simplePos="0" relativeHeight="251660288" behindDoc="0" locked="0" layoutInCell="1" allowOverlap="1">
             <wp:simplePos x="0" y="0"/>
             <wp:positionH relativeFrom="margin">
-              <wp:posOffset>-878205</wp:posOffset>
+              <wp:posOffset>-865505</wp:posOffset>
             </wp:positionH>
             <wp:positionV relativeFrom="margin">
-              <wp:posOffset>4517390</wp:posOffset>
+              <wp:posOffset>4568190</wp:posOffset>
             </wp:positionV>
             <wp:extent cx="7467600" cy="2025650"/>
             <wp:effectExtent l="0" t="0" r="0" b="6350"/>
@@ -2900,21 +2981,6 @@
           </wp:anchor>
         </w:drawing>
       </w:r>
-      <w:r>
-        <w:rPr>
-          <w:rStyle w:val="Aucun"/>
-          <w:rFonts w:ascii="Baskerville" w:hAnsi="Baskerville" w:cs="Arial Unicode MS"/>
-        </w:rPr>
-        <w:t xml:space="preserve">En ce qui concerne le mail de contact : </w:t>
-      </w:r>
-    </w:p>
-    <w:p>
-      <w:pPr>
-        <w:rPr>
-          <w:rStyle w:val="Aucun"/>
-          <w:rFonts w:ascii="Baskerville" w:hAnsi="Baskerville" w:cs="Arial Unicode MS"/>
-        </w:rPr>
-      </w:pPr>
     </w:p>
     <w:p>
       <w:pPr>
@@ -3006,7 +3072,21 @@
           <w:sz w:val="24"/>
           <w:szCs w:val="24"/>
         </w:rPr>
-        <w:t xml:space="preserve"> qu’il nous portais car j’ai conscience qu’il a fait l’effort de prendre sur son temps pour nous offrir l’opportunité de ces simulations entretien.</w:t>
+        <w:t xml:space="preserve"> qu’il nous </w:t>
+      </w:r>
+      <w:r>
+        <w:rPr>
+          <w:sz w:val="24"/>
+          <w:szCs w:val="24"/>
+        </w:rPr>
+        <w:t>portait</w:t>
+      </w:r>
+      <w:r>
+        <w:rPr>
+          <w:sz w:val="24"/>
+          <w:szCs w:val="24"/>
+        </w:rPr>
+        <w:t xml:space="preserve"> car j’ai conscience qu’il a fait l’effort de prendre sur son temps pour nous offrir l’opportunité de ces simulations entretien.</w:t>
       </w:r>
     </w:p>
     <w:p>
@@ -3057,7 +3137,19 @@
         <w:rPr>
           <w:rFonts w:ascii="Baskerville" w:hAnsi="Baskerville"/>
         </w:rPr>
-        <w:t xml:space="preserve">La rencontre s’est donc fixé par échange de mail suite à la réponse de M </w:t>
+        <w:t xml:space="preserve">La rencontre s’est donc </w:t>
+      </w:r>
+      <w:r>
+        <w:rPr>
+          <w:rFonts w:ascii="Baskerville" w:hAnsi="Baskerville"/>
+        </w:rPr>
+        <w:t>fixée</w:t>
+      </w:r>
+      <w:r>
+        <w:rPr>
+          <w:rFonts w:ascii="Baskerville" w:hAnsi="Baskerville"/>
+        </w:rPr>
+        <w:t xml:space="preserve"> par échange de mail suite à la réponse de M </w:t>
       </w:r>
       <w:proofErr w:type="spellStart"/>
       <w:r>
@@ -3139,7 +3231,19 @@
         <w:rPr>
           <w:rFonts w:ascii="Baskerville" w:hAnsi="Baskerville"/>
         </w:rPr>
-        <w:t xml:space="preserve"> m’a contacté pour décaler l’entretien qu’on avait fixé mais faute de trouver un nouveau créneau disponible de part et d’autres, il a maintenu l’entretien et s’est probablement arrangé de son côté. </w:t>
+        <w:t xml:space="preserve"> m’a contacté pour décaler l’entretien qu’on avait fixé mais faute de trouver un nouveau créneau disponible </w:t>
+      </w:r>
+      <w:r>
+        <w:rPr>
+          <w:rFonts w:ascii="Baskerville" w:hAnsi="Baskerville"/>
+        </w:rPr>
+        <w:t>de part et d’autre</w:t>
+      </w:r>
+      <w:r>
+        <w:rPr>
+          <w:rFonts w:ascii="Baskerville" w:hAnsi="Baskerville"/>
+        </w:rPr>
+        <w:t xml:space="preserve">, il a maintenu l’entretien et s’est probablement arrangé de son côté. </w:t>
       </w:r>
     </w:p>
     <w:p>
@@ -3179,16 +3283,14 @@
         <w:rPr>
           <w:rFonts w:ascii="Baskerville" w:hAnsi="Baskerville"/>
         </w:rPr>
-        <w:t xml:space="preserve"> m’a directement accueilli puis nous nous sommes installés dans une salle de réunion pour mettre en place la simulation d’</w:t>
-      </w:r>
-      <w:proofErr w:type="spellStart"/>
-      <w:r>
-        <w:rPr>
-          <w:rFonts w:ascii="Baskerville" w:hAnsi="Baskerville"/>
-        </w:rPr>
-        <w:t>entr</w:t>
-      </w:r>
-      <w:proofErr w:type="spellEnd"/>
+        <w:t xml:space="preserve"> m’a directement accueilli puis nous nous sommes installés dans une salle de réunion pour mettre en place la simulation d’entr</w:t>
+      </w:r>
+      <w:r>
+        <w:rPr>
+          <w:rFonts w:ascii="Baskerville" w:hAnsi="Baskerville"/>
+        </w:rPr>
+        <w:t>etien.</w:t>
+      </w:r>
     </w:p>
     <w:p>
       <w:pPr>
@@ -3390,7 +3492,19 @@
         <w:rPr>
           <w:rFonts w:ascii="Baskerville" w:hAnsi="Baskerville"/>
         </w:rPr>
-        <w:t xml:space="preserve"> a justement relevé mon assurance dans ma façon de m’exprimer et aussi le fait que mes expériences professionnelles (mon job étudiants à IKEA) et personnelles (Mon diplôme de moniteur fédéral au sein d’une fédération de Vélo) étaient très clairement de gros atouts à une candidature </w:t>
+        <w:t xml:space="preserve"> a justement relevé mon assurance dans ma façon de m’exprimer et aussi le fait que mes expériences professionnelles (</w:t>
+      </w:r>
+      <w:r>
+        <w:rPr>
+          <w:rFonts w:ascii="Baskerville" w:hAnsi="Baskerville"/>
+        </w:rPr>
+        <w:t>mon job étudiant</w:t>
+      </w:r>
+      <w:r>
+        <w:rPr>
+          <w:rFonts w:ascii="Baskerville" w:hAnsi="Baskerville"/>
+        </w:rPr>
+        <w:t xml:space="preserve"> à IKEA) et personnelles (Mon diplôme de moniteur fédéral au sein d’une fédération de Vélo) étaient très clairement de gros atouts à une candidature </w:t>
       </w:r>
       <w:r>
         <w:rPr>
@@ -3434,25 +3548,55 @@
     <w:p>
       <w:pPr>
         <w:pStyle w:val="Corps2"/>
-      </w:pPr>
-      <w:r>
+        <w:rPr>
+          <w:color w:val="000000" w:themeColor="text1"/>
+        </w:rPr>
+      </w:pPr>
+      <w:r>
+        <w:rPr>
+          <w:color w:val="000000" w:themeColor="text1"/>
+        </w:rPr>
         <w:t>Enfin il m’a fait part de son avis sur mon CV et ma lettre de motivation.</w:t>
       </w:r>
     </w:p>
     <w:p>
       <w:pPr>
         <w:pStyle w:val="Corps2"/>
-      </w:pPr>
-      <w:r>
+        <w:rPr>
+          <w:color w:val="000000" w:themeColor="text1"/>
+        </w:rPr>
+      </w:pPr>
+      <w:r>
+        <w:rPr>
+          <w:color w:val="000000" w:themeColor="text1"/>
+        </w:rPr>
         <w:t xml:space="preserve">Il est passé plutôt brièvement sur le CV, mais il s’est plus attardé sur la lettre de motivation qui comportait selon lui plus </w:t>
       </w:r>
       <w:r>
-        <w:t xml:space="preserve">de points « négatifs », il a utilisé le terme d’éléments qui peuvent faire la différence. Cependant il a tout de même conclut en affirmant que le problème d’une lettre de motivation est que si l’on demande l’avis à son sujet à 50 personnes, on peut recueillir 50 avis différents, c’est quelque chose de subjectif. </w:t>
+        <w:rPr>
+          <w:color w:val="000000" w:themeColor="text1"/>
+        </w:rPr>
+        <w:t xml:space="preserve">de points « négatifs », il a utilisé le terme d’éléments qui peuvent faire la différence. Cependant il a tout de même </w:t>
+      </w:r>
+      <w:r>
+        <w:rPr>
+          <w:color w:val="000000" w:themeColor="text1"/>
+        </w:rPr>
+        <w:t>conclu</w:t>
+      </w:r>
+      <w:r>
+        <w:rPr>
+          <w:color w:val="000000" w:themeColor="text1"/>
+        </w:rPr>
+        <w:t xml:space="preserve"> en affirmant que le problème d’une lettre de motivation est que si l’on demande l’avis à son sujet à 50 personnes, on peut recueillir 50 avis différents, c’est quelque chose de subjectif. </w:t>
       </w:r>
     </w:p>
     <w:p>
       <w:pPr>
         <w:pStyle w:val="Corps2"/>
+        <w:rPr>
+          <w:color w:val="000000" w:themeColor="text1"/>
+        </w:rPr>
       </w:pPr>
     </w:p>
     <w:p>
@@ -3460,22 +3604,49 @@
         <w:pStyle w:val="Corps2"/>
       </w:pPr>
       <w:r>
-        <w:t xml:space="preserve">Pour conclure, partant plutôt négatif au sujet de cet entretien car j’ai déjà trouver un stage, j’en suis sorti tout à fait satisfait et content d’avoir rencontré M </w:t>
+        <w:rPr>
+          <w:color w:val="000000" w:themeColor="text1"/>
+        </w:rPr>
+        <w:t xml:space="preserve">Pour conclure, partant plutôt négatif au sujet de cet entretien car j’ai déjà </w:t>
+      </w:r>
+      <w:r>
+        <w:rPr>
+          <w:color w:val="000000" w:themeColor="text1"/>
+        </w:rPr>
+        <w:t>trouvé</w:t>
+      </w:r>
+      <w:r>
+        <w:rPr>
+          <w:color w:val="000000" w:themeColor="text1"/>
+        </w:rPr>
+        <w:t xml:space="preserve"> un stage, j’en suis sorti tout à fait satisfait et content d’avoir rencontré M </w:t>
       </w:r>
       <w:proofErr w:type="spellStart"/>
       <w:r>
+        <w:rPr>
+          <w:color w:val="000000" w:themeColor="text1"/>
+        </w:rPr>
         <w:t>Bouquier</w:t>
       </w:r>
       <w:proofErr w:type="spellEnd"/>
       <w:r>
+        <w:rPr>
+          <w:color w:val="000000" w:themeColor="text1"/>
+        </w:rPr>
         <w:t xml:space="preserve"> avec qui j’ai passé un moment à minima enrichissant sur l’histoire d’IBM. Tout ça me faisant presque oublier les 2 heures de route que j’ai dû effectuer pour me rendre à </w:t>
       </w:r>
       <w:proofErr w:type="spellStart"/>
       <w:r>
+        <w:rPr>
+          <w:color w:val="000000" w:themeColor="text1"/>
+        </w:rPr>
         <w:t>Boigny</w:t>
       </w:r>
       <w:proofErr w:type="spellEnd"/>
       <w:r>
+        <w:rPr>
+          <w:color w:val="000000" w:themeColor="text1"/>
+        </w:rPr>
         <w:t xml:space="preserve"> sur Bionne.</w:t>
       </w:r>
     </w:p>
@@ -3535,7 +3706,19 @@
         <w:rPr>
           <w:rFonts w:ascii="Baskerville" w:hAnsi="Baskerville"/>
         </w:rPr>
-        <w:t xml:space="preserve">J’ai premièrement retravailler un peu ma lettre de motivation comme dit un peu plus haut.  </w:t>
+        <w:t xml:space="preserve">J’ai premièrement </w:t>
+      </w:r>
+      <w:r>
+        <w:rPr>
+          <w:rFonts w:ascii="Baskerville" w:hAnsi="Baskerville"/>
+        </w:rPr>
+        <w:t>retravaillé</w:t>
+      </w:r>
+      <w:r>
+        <w:rPr>
+          <w:rFonts w:ascii="Baskerville" w:hAnsi="Baskerville"/>
+        </w:rPr>
+        <w:t xml:space="preserve"> un peu ma lettre de motivation comme dit un peu plus haut.  </w:t>
       </w:r>
     </w:p>
     <w:p>
@@ -3635,7 +3818,19 @@
         <w:rPr>
           <w:rFonts w:ascii="Baskerville" w:hAnsi="Baskerville"/>
         </w:rPr>
-        <w:t xml:space="preserve">Je n’ai pas vraiment préparer ce bilan, j’ai tout bonnement suivi le plan fourni en relatant les faits vécus. </w:t>
+        <w:t xml:space="preserve">Je n’ai pas vraiment </w:t>
+      </w:r>
+      <w:r>
+        <w:rPr>
+          <w:rFonts w:ascii="Baskerville" w:hAnsi="Baskerville"/>
+        </w:rPr>
+        <w:t>préparé</w:t>
+      </w:r>
+      <w:r>
+        <w:rPr>
+          <w:rFonts w:ascii="Baskerville" w:hAnsi="Baskerville"/>
+        </w:rPr>
+        <w:t xml:space="preserve"> ce bilan, j’ai tout bonnement suivi le plan fourni en relatant les faits vécus. </w:t>
       </w:r>
     </w:p>
     <w:p>

</xml_diff>

<commit_message>
vendredi semaine 2 confinement
</commit_message>
<xml_diff>
--- a/S2/EC/Bilan simulation entretien/BAZIRE_BilansimulAS_Vdef.docx
+++ b/S2/EC/Bilan simulation entretien/BAZIRE_BilansimulAS_Vdef.docx
@@ -2238,7 +2238,6 @@
         </w:rPr>
         <w:t xml:space="preserve">J’ai aussi </w:t>
       </w:r>
-      <w:proofErr w:type="gramStart"/>
       <w:r>
         <w:rPr>
           <w:rFonts w:eastAsia="Arial Unicode MS" w:cs="Arial Unicode MS"/>
@@ -2246,9 +2245,8 @@
           <w:sz w:val="24"/>
           <w:szCs w:val="24"/>
         </w:rPr>
-        <w:t>prioriser</w:t>
-      </w:r>
-      <w:proofErr w:type="gramEnd"/>
+        <w:t>priorisé</w:t>
+      </w:r>
       <w:r>
         <w:rPr>
           <w:rFonts w:eastAsia="Arial Unicode MS" w:cs="Arial Unicode MS"/>
@@ -2470,15 +2468,13 @@
         </w:rPr>
         <w:t xml:space="preserve">J’ai pour ma part </w:t>
       </w:r>
-      <w:proofErr w:type="gramStart"/>
       <w:r>
         <w:rPr>
           <w:rFonts w:eastAsia="Arial Unicode MS" w:cs="Arial Unicode MS"/>
           <w:color w:val="000000" w:themeColor="text1"/>
         </w:rPr>
-        <w:t>rencontrer</w:t>
-      </w:r>
-      <w:proofErr w:type="gramEnd"/>
+        <w:t>rencontré</w:t>
+      </w:r>
       <w:r>
         <w:rPr>
           <w:rFonts w:eastAsia="Arial Unicode MS" w:cs="Arial Unicode MS"/>
@@ -2631,14 +2627,12 @@
         </w:rPr>
         <w:t xml:space="preserve">Enfin depuis 2008, il est chargé de répondre aux demandes des clients, c’est-à-dire qu’il crée les réponses aux appels d’offres et établis des cahiers des charges répondant </w:t>
       </w:r>
-      <w:proofErr w:type="gramStart"/>
-      <w:r>
-        <w:rPr>
-          <w:color w:val="000000" w:themeColor="text1"/>
-        </w:rPr>
-        <w:t>aux demande</w:t>
-      </w:r>
-      <w:proofErr w:type="gramEnd"/>
+      <w:r>
+        <w:rPr>
+          <w:color w:val="000000" w:themeColor="text1"/>
+        </w:rPr>
+        <w:t>aux demandes</w:t>
+      </w:r>
       <w:r>
         <w:rPr>
           <w:color w:val="000000" w:themeColor="text1"/>

</xml_diff>